<commit_message>
haha waktunya ke pembimbing 1
</commit_message>
<xml_diff>
--- a/Bimbingan/Word/Lembar konsultasi pembimbing bu linda 26-01-2026.docx
+++ b/Bimbingan/Word/Lembar konsultasi pembimbing bu linda 26-01-2026.docx
@@ -6,7 +6,7 @@
       <w:pPr>
         <w:pStyle w:val="BodyText"/>
         <w:spacing w:before="88"/>
-        <w:ind w:left="1581"/>
+        <w:ind w:left="1581" w:firstLine="579"/>
       </w:pPr>
       <w:r>
         <w:rPr>
@@ -891,7 +891,7 @@
                 <w:ilvl w:val="0"/>
                 <w:numId w:val="2"/>
               </w:numPr>
-              <w:spacing w:line="360" w:lineRule="auto"/>
+              <w:spacing w:line="276" w:lineRule="auto"/>
               <w:rPr>
                 <w:rFonts w:ascii="Times New Roman"/>
                 <w:sz w:val="24"/>
@@ -924,7 +924,7 @@
                 <w:ilvl w:val="0"/>
                 <w:numId w:val="2"/>
               </w:numPr>
-              <w:spacing w:line="360" w:lineRule="auto"/>
+              <w:spacing w:line="276" w:lineRule="auto"/>
               <w:rPr>
                 <w:rFonts w:ascii="Times New Roman"/>
                 <w:sz w:val="24"/>
@@ -947,7 +947,7 @@
                 <w:ilvl w:val="0"/>
                 <w:numId w:val="2"/>
               </w:numPr>
-              <w:spacing w:line="360" w:lineRule="auto"/>
+              <w:spacing w:line="276" w:lineRule="auto"/>
               <w:rPr>
                 <w:rFonts w:ascii="Times New Roman"/>
                 <w:sz w:val="24"/>
@@ -970,7 +970,7 @@
                 <w:ilvl w:val="0"/>
                 <w:numId w:val="2"/>
               </w:numPr>
-              <w:spacing w:line="360" w:lineRule="auto"/>
+              <w:spacing w:line="276" w:lineRule="auto"/>
               <w:rPr>
                 <w:rFonts w:ascii="Times New Roman"/>
                 <w:sz w:val="24"/>
@@ -993,7 +993,7 @@
                 <w:ilvl w:val="0"/>
                 <w:numId w:val="2"/>
               </w:numPr>
-              <w:spacing w:line="360" w:lineRule="auto"/>
+              <w:spacing w:line="276" w:lineRule="auto"/>
               <w:rPr>
                 <w:rFonts w:ascii="Times New Roman"/>
                 <w:sz w:val="24"/>
@@ -1016,7 +1016,7 @@
                 <w:ilvl w:val="0"/>
                 <w:numId w:val="2"/>
               </w:numPr>
-              <w:spacing w:line="360" w:lineRule="auto"/>
+              <w:spacing w:line="276" w:lineRule="auto"/>
               <w:rPr>
                 <w:rFonts w:ascii="Times New Roman"/>
                 <w:sz w:val="24"/>
@@ -1047,7 +1047,7 @@
                 <w:ilvl w:val="0"/>
                 <w:numId w:val="2"/>
               </w:numPr>
-              <w:spacing w:line="360" w:lineRule="auto"/>
+              <w:spacing w:line="276" w:lineRule="auto"/>
               <w:rPr>
                 <w:rFonts w:ascii="Times New Roman"/>
                 <w:sz w:val="24"/>
@@ -1080,7 +1080,7 @@
                 <w:ilvl w:val="0"/>
                 <w:numId w:val="2"/>
               </w:numPr>
-              <w:spacing w:line="360" w:lineRule="auto"/>
+              <w:spacing w:line="276" w:lineRule="auto"/>
               <w:rPr>
                 <w:rFonts w:ascii="Times New Roman"/>
                 <w:sz w:val="24"/>
@@ -1103,7 +1103,7 @@
                 <w:ilvl w:val="0"/>
                 <w:numId w:val="2"/>
               </w:numPr>
-              <w:spacing w:line="360" w:lineRule="auto"/>
+              <w:spacing w:line="276" w:lineRule="auto"/>
               <w:rPr>
                 <w:rFonts w:ascii="Times New Roman"/>
               </w:rPr>

</xml_diff>